<commit_message>
Lab 7: Added AJAX with json
</commit_message>
<xml_diff>
--- a/lab6.docx
+++ b/lab6.docx
@@ -1810,7 +1810,7 @@
                 <w:sz w:val="24"/>
                 <w:szCs w:val="24"/>
               </w:rPr>
-              <w:t>4</w:t>
+              <w:t>3</w:t>
             </w:r>
             <w:r>
               <w:rPr>
@@ -1895,7 +1895,7 @@
                 <w:sz w:val="24"/>
                 <w:szCs w:val="24"/>
               </w:rPr>
-              <w:t>4</w:t>
+              <w:t>3</w:t>
             </w:r>
             <w:r>
               <w:rPr>
@@ -1980,7 +1980,7 @@
                 <w:sz w:val="24"/>
                 <w:szCs w:val="24"/>
               </w:rPr>
-              <w:t>4</w:t>
+              <w:t>3</w:t>
             </w:r>
             <w:r>
               <w:rPr>
@@ -2150,7 +2150,7 @@
                 <w:sz w:val="24"/>
                 <w:szCs w:val="24"/>
               </w:rPr>
-              <w:t>10</w:t>
+              <w:t>7</w:t>
             </w:r>
             <w:r>
               <w:rPr>
@@ -2768,6 +2768,7 @@
         <w:t xml:space="preserve">есколько раз для формирования веб-страницы использовать функцию </w:t>
       </w:r>
       <w:proofErr w:type="spellStart"/>
+      <w:proofErr w:type="gramStart"/>
       <w:r>
         <w:rPr>
           <w:sz w:val="24"/>
@@ -2782,7 +2783,15 @@
           <w:sz w:val="24"/>
           <w:szCs w:val="24"/>
         </w:rPr>
-        <w:t>()</w:t>
+        <w:t>(</w:t>
+      </w:r>
+      <w:proofErr w:type="gramEnd"/>
+      <w:r>
+        <w:rPr>
+          <w:sz w:val="24"/>
+          <w:szCs w:val="24"/>
+        </w:rPr>
+        <w:t>)</w:t>
       </w:r>
     </w:p>
     <w:p>
@@ -2962,7 +2971,22 @@
           <w:szCs w:val="24"/>
           <w:lang w:val="en-US"/>
         </w:rPr>
-        <w:t>Mozilla Firefox</w:t>
+        <w:t>Mozilla</w:t>
+      </w:r>
+      <w:r>
+        <w:rPr>
+          <w:sz w:val="24"/>
+          <w:szCs w:val="24"/>
+        </w:rPr>
+        <w:t xml:space="preserve"> </w:t>
+      </w:r>
+      <w:r>
+        <w:rPr>
+          <w:sz w:val="24"/>
+          <w:szCs w:val="24"/>
+          <w:lang w:val="en-US"/>
+        </w:rPr>
+        <w:t>Firefox</w:t>
       </w:r>
       <w:r>
         <w:rPr>
@@ -3109,6 +3133,7 @@
         <w:rPr>
           <w:i w:val="0"/>
           <w:iCs w:val="0"/>
+          <w:noProof/>
           <w:color w:val="auto"/>
           <w:sz w:val="24"/>
           <w:szCs w:val="24"/>
@@ -3321,6 +3346,7 @@
       </w:pPr>
       <w:r>
         <w:rPr>
+          <w:noProof/>
           <w:sz w:val="24"/>
           <w:szCs w:val="24"/>
           <w:lang w:val="en-US"/>
@@ -3432,6 +3458,7 @@
         <w:rPr>
           <w:i w:val="0"/>
           <w:iCs w:val="0"/>
+          <w:noProof/>
           <w:color w:val="auto"/>
           <w:sz w:val="24"/>
           <w:szCs w:val="24"/>
@@ -3532,49 +3559,7 @@
           <w:sz w:val="24"/>
           <w:szCs w:val="24"/>
         </w:rPr>
-        <w:t xml:space="preserve">На рисунке </w:t>
-      </w:r>
-      <w:r>
-        <w:rPr>
-          <w:sz w:val="24"/>
-          <w:szCs w:val="24"/>
-        </w:rPr>
-        <w:t>4</w:t>
-      </w:r>
-      <w:r>
-        <w:rPr>
-          <w:sz w:val="24"/>
-          <w:szCs w:val="24"/>
-        </w:rPr>
-        <w:t xml:space="preserve"> представлено </w:t>
-      </w:r>
-      <w:r>
-        <w:rPr>
-          <w:sz w:val="24"/>
-          <w:szCs w:val="24"/>
-        </w:rPr>
-        <w:t>редактирование</w:t>
-      </w:r>
-      <w:r>
-        <w:rPr>
-          <w:sz w:val="24"/>
-          <w:szCs w:val="24"/>
-        </w:rPr>
-        <w:t xml:space="preserve"> строки из таблицы при нажатии на кнопку «</w:t>
-      </w:r>
-      <w:r>
-        <w:rPr>
-          <w:sz w:val="24"/>
-          <w:szCs w:val="24"/>
-        </w:rPr>
-        <w:t>Редактировать</w:t>
-      </w:r>
-      <w:r>
-        <w:rPr>
-          <w:sz w:val="24"/>
-          <w:szCs w:val="24"/>
-        </w:rPr>
-        <w:t>».</w:t>
+        <w:t>На рисунке 4 представлено редактирование строки из таблицы при нажатии на кнопку «Редактировать».</w:t>
       </w:r>
     </w:p>
     <w:p>
@@ -3589,6 +3574,7 @@
       </w:pPr>
       <w:r>
         <w:rPr>
+          <w:noProof/>
           <w:sz w:val="24"/>
           <w:szCs w:val="24"/>
         </w:rPr>
@@ -3723,6 +3709,7 @@
       </w:pPr>
       <w:r>
         <w:rPr>
+          <w:noProof/>
           <w:sz w:val="24"/>
           <w:szCs w:val="24"/>
           <w:lang w:val="en-US"/>
@@ -4582,7 +4569,27 @@
           <w:szCs w:val="20"/>
           <w:lang w:val="en-US" w:eastAsia="ru-RU"/>
         </w:rPr>
-        <w:t xml:space="preserve">    name VARCHAR(100) </w:t>
+        <w:t xml:space="preserve">    name </w:t>
+      </w:r>
+      <w:proofErr w:type="gramStart"/>
+      <w:r>
+        <w:rPr>
+          <w:rFonts w:ascii="Courier New" w:hAnsi="Courier New" w:cs="Courier New"/>
+          <w:sz w:val="20"/>
+          <w:szCs w:val="20"/>
+          <w:lang w:val="en-US" w:eastAsia="ru-RU"/>
+        </w:rPr>
+        <w:t>VARCHAR(</w:t>
+      </w:r>
+      <w:proofErr w:type="gramEnd"/>
+      <w:r>
+        <w:rPr>
+          <w:rFonts w:ascii="Courier New" w:hAnsi="Courier New" w:cs="Courier New"/>
+          <w:sz w:val="20"/>
+          <w:szCs w:val="20"/>
+          <w:lang w:val="en-US" w:eastAsia="ru-RU"/>
+        </w:rPr>
+        <w:t xml:space="preserve">100) </w:t>
       </w:r>
       <w:r>
         <w:rPr>
@@ -4764,7 +4771,27 @@
           <w:szCs w:val="20"/>
           <w:lang w:val="en-US" w:eastAsia="ru-RU"/>
         </w:rPr>
-        <w:t xml:space="preserve">    generation VARCHAR(50),</w:t>
+        <w:t xml:space="preserve">    generation </w:t>
+      </w:r>
+      <w:proofErr w:type="gramStart"/>
+      <w:r>
+        <w:rPr>
+          <w:rFonts w:ascii="Courier New" w:hAnsi="Courier New" w:cs="Courier New"/>
+          <w:sz w:val="20"/>
+          <w:szCs w:val="20"/>
+          <w:lang w:val="en-US" w:eastAsia="ru-RU"/>
+        </w:rPr>
+        <w:t>VARCHAR(</w:t>
+      </w:r>
+      <w:proofErr w:type="gramEnd"/>
+      <w:r>
+        <w:rPr>
+          <w:rFonts w:ascii="Courier New" w:hAnsi="Courier New" w:cs="Courier New"/>
+          <w:sz w:val="20"/>
+          <w:szCs w:val="20"/>
+          <w:lang w:val="en-US" w:eastAsia="ru-RU"/>
+        </w:rPr>
+        <w:t>50),</w:t>
       </w:r>
     </w:p>
     <w:p>
@@ -5201,7 +5228,27 @@
           <w:szCs w:val="20"/>
           <w:lang w:val="en-US" w:eastAsia="ru-RU"/>
         </w:rPr>
-        <w:t xml:space="preserve">    title VARCHAR(255) </w:t>
+        <w:t xml:space="preserve">    title </w:t>
+      </w:r>
+      <w:proofErr w:type="gramStart"/>
+      <w:r>
+        <w:rPr>
+          <w:rFonts w:ascii="Courier New" w:hAnsi="Courier New" w:cs="Courier New"/>
+          <w:sz w:val="20"/>
+          <w:szCs w:val="20"/>
+          <w:lang w:val="en-US" w:eastAsia="ru-RU"/>
+        </w:rPr>
+        <w:t>VARCHAR(</w:t>
+      </w:r>
+      <w:proofErr w:type="gramEnd"/>
+      <w:r>
+        <w:rPr>
+          <w:rFonts w:ascii="Courier New" w:hAnsi="Courier New" w:cs="Courier New"/>
+          <w:sz w:val="20"/>
+          <w:szCs w:val="20"/>
+          <w:lang w:val="en-US" w:eastAsia="ru-RU"/>
+        </w:rPr>
+        <w:t xml:space="preserve">255) </w:t>
       </w:r>
       <w:r>
         <w:rPr>
@@ -5282,7 +5329,27 @@
           <w:szCs w:val="20"/>
           <w:lang w:val="en-US" w:eastAsia="ru-RU"/>
         </w:rPr>
-        <w:t xml:space="preserve">    genre VARCHAR(100),</w:t>
+        <w:t xml:space="preserve">    genre </w:t>
+      </w:r>
+      <w:proofErr w:type="gramStart"/>
+      <w:r>
+        <w:rPr>
+          <w:rFonts w:ascii="Courier New" w:hAnsi="Courier New" w:cs="Courier New"/>
+          <w:sz w:val="20"/>
+          <w:szCs w:val="20"/>
+          <w:lang w:val="en-US" w:eastAsia="ru-RU"/>
+        </w:rPr>
+        <w:t>VARCHAR(</w:t>
+      </w:r>
+      <w:proofErr w:type="gramEnd"/>
+      <w:r>
+        <w:rPr>
+          <w:rFonts w:ascii="Courier New" w:hAnsi="Courier New" w:cs="Courier New"/>
+          <w:sz w:val="20"/>
+          <w:szCs w:val="20"/>
+          <w:lang w:val="en-US" w:eastAsia="ru-RU"/>
+        </w:rPr>
+        <w:t>100),</w:t>
       </w:r>
     </w:p>
     <w:p>
@@ -5384,7 +5451,27 @@
           <w:szCs w:val="20"/>
           <w:lang w:val="en-US" w:eastAsia="ru-RU"/>
         </w:rPr>
-        <w:t xml:space="preserve">    developer VARCHAR(100),</w:t>
+        <w:t xml:space="preserve">    developer </w:t>
+      </w:r>
+      <w:proofErr w:type="gramStart"/>
+      <w:r>
+        <w:rPr>
+          <w:rFonts w:ascii="Courier New" w:hAnsi="Courier New" w:cs="Courier New"/>
+          <w:sz w:val="20"/>
+          <w:szCs w:val="20"/>
+          <w:lang w:val="en-US" w:eastAsia="ru-RU"/>
+        </w:rPr>
+        <w:t>VARCHAR(</w:t>
+      </w:r>
+      <w:proofErr w:type="gramEnd"/>
+      <w:r>
+        <w:rPr>
+          <w:rFonts w:ascii="Courier New" w:hAnsi="Courier New" w:cs="Courier New"/>
+          <w:sz w:val="20"/>
+          <w:szCs w:val="20"/>
+          <w:lang w:val="en-US" w:eastAsia="ru-RU"/>
+        </w:rPr>
+        <w:t>100),</w:t>
       </w:r>
     </w:p>
     <w:p>
@@ -9833,6 +9920,7 @@
         <w:t xml:space="preserve"> </w:t>
       </w:r>
       <w:proofErr w:type="spellStart"/>
+      <w:proofErr w:type="gramStart"/>
       <w:r>
         <w:rPr>
           <w:rFonts w:ascii="Courier New" w:hAnsi="Courier New" w:cs="Courier New"/>
@@ -9852,6 +9940,7 @@
         </w:rPr>
         <w:t>(</w:t>
       </w:r>
+      <w:proofErr w:type="gramEnd"/>
       <w:r>
         <w:rPr>
           <w:rFonts w:ascii="Courier New" w:hAnsi="Courier New" w:cs="Courier New"/>
@@ -10089,6 +10178,7 @@
         </w:rPr>
         <w:t xml:space="preserve">    </w:t>
       </w:r>
+      <w:proofErr w:type="gramStart"/>
       <w:r>
         <w:rPr>
           <w:rFonts w:ascii="Courier New" w:hAnsi="Courier New" w:cs="Courier New"/>
@@ -10109,6 +10199,7 @@
         </w:rPr>
         <w:t>(</w:t>
       </w:r>
+      <w:proofErr w:type="gramEnd"/>
       <w:r>
         <w:rPr>
           <w:rFonts w:ascii="Courier New" w:hAnsi="Courier New" w:cs="Courier New"/>
@@ -10641,8 +10732,19 @@
           <w:szCs w:val="20"/>
           <w:lang w:val="en-US" w:eastAsia="ru-RU"/>
         </w:rPr>
-        <w:t>-&gt;prepare(</w:t>
-      </w:r>
+        <w:t>-&gt;</w:t>
+      </w:r>
+      <w:proofErr w:type="gramStart"/>
+      <w:r>
+        <w:rPr>
+          <w:rFonts w:ascii="Courier New" w:hAnsi="Courier New" w:cs="Courier New"/>
+          <w:sz w:val="20"/>
+          <w:szCs w:val="20"/>
+          <w:lang w:val="en-US" w:eastAsia="ru-RU"/>
+        </w:rPr>
+        <w:t>prepare(</w:t>
+      </w:r>
+      <w:proofErr w:type="gramEnd"/>
       <w:r>
         <w:rPr>
           <w:rFonts w:ascii="Courier New" w:hAnsi="Courier New" w:cs="Courier New"/>
@@ -10780,7 +10882,17 @@
           <w:szCs w:val="20"/>
           <w:lang w:val="en-US" w:eastAsia="ru-RU"/>
         </w:rPr>
-        <w:t>bind_param</w:t>
+        <w:t>bind_</w:t>
+      </w:r>
+      <w:proofErr w:type="gramStart"/>
+      <w:r>
+        <w:rPr>
+          <w:rFonts w:ascii="Courier New" w:hAnsi="Courier New" w:cs="Courier New"/>
+          <w:sz w:val="20"/>
+          <w:szCs w:val="20"/>
+          <w:lang w:val="en-US" w:eastAsia="ru-RU"/>
+        </w:rPr>
+        <w:t>param</w:t>
       </w:r>
       <w:proofErr w:type="spellEnd"/>
       <w:r>
@@ -10792,6 +10904,7 @@
         </w:rPr>
         <w:t>(</w:t>
       </w:r>
+      <w:proofErr w:type="gramEnd"/>
       <w:r>
         <w:rPr>
           <w:rFonts w:ascii="Courier New" w:hAnsi="Courier New" w:cs="Courier New"/>
@@ -11043,7 +11156,27 @@
           <w:szCs w:val="20"/>
           <w:lang w:val="en-US" w:eastAsia="ru-RU"/>
         </w:rPr>
-        <w:t>-&gt;execute();</w:t>
+        <w:t>-&gt;</w:t>
+      </w:r>
+      <w:proofErr w:type="gramStart"/>
+      <w:r>
+        <w:rPr>
+          <w:rFonts w:ascii="Courier New" w:hAnsi="Courier New" w:cs="Courier New"/>
+          <w:sz w:val="20"/>
+          <w:szCs w:val="20"/>
+          <w:lang w:val="en-US" w:eastAsia="ru-RU"/>
+        </w:rPr>
+        <w:t>execute(</w:t>
+      </w:r>
+      <w:proofErr w:type="gramEnd"/>
+      <w:r>
+        <w:rPr>
+          <w:rFonts w:ascii="Courier New" w:hAnsi="Courier New" w:cs="Courier New"/>
+          <w:sz w:val="20"/>
+          <w:szCs w:val="20"/>
+          <w:lang w:val="en-US" w:eastAsia="ru-RU"/>
+        </w:rPr>
+        <w:t>);</w:t>
       </w:r>
     </w:p>
     <w:p>
@@ -11084,8 +11217,19 @@
           <w:szCs w:val="20"/>
           <w:lang w:val="en-US" w:eastAsia="ru-RU"/>
         </w:rPr>
-        <w:t xml:space="preserve">    header(</w:t>
-      </w:r>
+        <w:t xml:space="preserve">    </w:t>
+      </w:r>
+      <w:proofErr w:type="gramStart"/>
+      <w:r>
+        <w:rPr>
+          <w:rFonts w:ascii="Courier New" w:hAnsi="Courier New" w:cs="Courier New"/>
+          <w:sz w:val="20"/>
+          <w:szCs w:val="20"/>
+          <w:lang w:val="en-US" w:eastAsia="ru-RU"/>
+        </w:rPr>
+        <w:t>header(</w:t>
+      </w:r>
+      <w:proofErr w:type="gramEnd"/>
       <w:r>
         <w:rPr>
           <w:rFonts w:ascii="Courier New" w:hAnsi="Courier New" w:cs="Courier New"/>
@@ -11171,6 +11315,7 @@
         </w:rPr>
         <w:t xml:space="preserve">    </w:t>
       </w:r>
+      <w:proofErr w:type="gramStart"/>
       <w:r>
         <w:rPr>
           <w:rFonts w:ascii="Courier New" w:hAnsi="Courier New" w:cs="Courier New"/>
@@ -11189,7 +11334,17 @@
           <w:szCs w:val="20"/>
           <w:lang w:val="en-US" w:eastAsia="ru-RU"/>
         </w:rPr>
-        <w:t>();</w:t>
+        <w:t>(</w:t>
+      </w:r>
+      <w:proofErr w:type="gramEnd"/>
+      <w:r>
+        <w:rPr>
+          <w:rFonts w:ascii="Courier New" w:hAnsi="Courier New" w:cs="Courier New"/>
+          <w:sz w:val="20"/>
+          <w:szCs w:val="20"/>
+          <w:lang w:val="en-US" w:eastAsia="ru-RU"/>
+        </w:rPr>
+        <w:t>);</w:t>
       </w:r>
     </w:p>
     <w:p>
@@ -11490,8 +11645,19 @@
           <w:szCs w:val="20"/>
           <w:lang w:val="en-US" w:eastAsia="ru-RU"/>
         </w:rPr>
-        <w:t>-&gt;prepare(</w:t>
-      </w:r>
+        <w:t>-&gt;</w:t>
+      </w:r>
+      <w:proofErr w:type="gramStart"/>
+      <w:r>
+        <w:rPr>
+          <w:rFonts w:ascii="Courier New" w:hAnsi="Courier New" w:cs="Courier New"/>
+          <w:sz w:val="20"/>
+          <w:szCs w:val="20"/>
+          <w:lang w:val="en-US" w:eastAsia="ru-RU"/>
+        </w:rPr>
+        <w:t>prepare(</w:t>
+      </w:r>
+      <w:proofErr w:type="gramEnd"/>
       <w:r>
         <w:rPr>
           <w:rFonts w:ascii="Courier New" w:hAnsi="Courier New" w:cs="Courier New"/>
@@ -11581,7 +11747,17 @@
           <w:szCs w:val="20"/>
           <w:lang w:val="en-US" w:eastAsia="ru-RU"/>
         </w:rPr>
-        <w:t>bind_param</w:t>
+        <w:t>bind_</w:t>
+      </w:r>
+      <w:proofErr w:type="gramStart"/>
+      <w:r>
+        <w:rPr>
+          <w:rFonts w:ascii="Courier New" w:hAnsi="Courier New" w:cs="Courier New"/>
+          <w:sz w:val="20"/>
+          <w:szCs w:val="20"/>
+          <w:lang w:val="en-US" w:eastAsia="ru-RU"/>
+        </w:rPr>
+        <w:t>param</w:t>
       </w:r>
       <w:proofErr w:type="spellEnd"/>
       <w:r>
@@ -11593,6 +11769,7 @@
         </w:rPr>
         <w:t>(</w:t>
       </w:r>
+      <w:proofErr w:type="gramEnd"/>
       <w:r>
         <w:rPr>
           <w:rFonts w:ascii="Courier New" w:hAnsi="Courier New" w:cs="Courier New"/>
@@ -11716,7 +11893,27 @@
           <w:szCs w:val="20"/>
           <w:lang w:val="en-US" w:eastAsia="ru-RU"/>
         </w:rPr>
-        <w:t>-&gt;execute();</w:t>
+        <w:t>-&gt;</w:t>
+      </w:r>
+      <w:proofErr w:type="gramStart"/>
+      <w:r>
+        <w:rPr>
+          <w:rFonts w:ascii="Courier New" w:hAnsi="Courier New" w:cs="Courier New"/>
+          <w:sz w:val="20"/>
+          <w:szCs w:val="20"/>
+          <w:lang w:val="en-US" w:eastAsia="ru-RU"/>
+        </w:rPr>
+        <w:t>execute(</w:t>
+      </w:r>
+      <w:proofErr w:type="gramEnd"/>
+      <w:r>
+        <w:rPr>
+          <w:rFonts w:ascii="Courier New" w:hAnsi="Courier New" w:cs="Courier New"/>
+          <w:sz w:val="20"/>
+          <w:szCs w:val="20"/>
+          <w:lang w:val="en-US" w:eastAsia="ru-RU"/>
+        </w:rPr>
+        <w:t>);</w:t>
       </w:r>
     </w:p>
     <w:p>
@@ -11757,8 +11954,19 @@
           <w:szCs w:val="20"/>
           <w:lang w:val="en-US" w:eastAsia="ru-RU"/>
         </w:rPr>
-        <w:t xml:space="preserve">    header(</w:t>
-      </w:r>
+        <w:t xml:space="preserve">    </w:t>
+      </w:r>
+      <w:proofErr w:type="gramStart"/>
+      <w:r>
+        <w:rPr>
+          <w:rFonts w:ascii="Courier New" w:hAnsi="Courier New" w:cs="Courier New"/>
+          <w:sz w:val="20"/>
+          <w:szCs w:val="20"/>
+          <w:lang w:val="en-US" w:eastAsia="ru-RU"/>
+        </w:rPr>
+        <w:t>header(</w:t>
+      </w:r>
+      <w:proofErr w:type="gramEnd"/>
       <w:r>
         <w:rPr>
           <w:rFonts w:ascii="Courier New" w:hAnsi="Courier New" w:cs="Courier New"/>
@@ -11844,6 +12052,7 @@
         </w:rPr>
         <w:t xml:space="preserve">    </w:t>
       </w:r>
+      <w:proofErr w:type="gramStart"/>
       <w:r>
         <w:rPr>
           <w:rFonts w:ascii="Courier New" w:hAnsi="Courier New" w:cs="Courier New"/>
@@ -11862,7 +12071,17 @@
           <w:szCs w:val="20"/>
           <w:lang w:val="en-US" w:eastAsia="ru-RU"/>
         </w:rPr>
-        <w:t>();</w:t>
+        <w:t>(</w:t>
+      </w:r>
+      <w:proofErr w:type="gramEnd"/>
+      <w:r>
+        <w:rPr>
+          <w:rFonts w:ascii="Courier New" w:hAnsi="Courier New" w:cs="Courier New"/>
+          <w:sz w:val="20"/>
+          <w:szCs w:val="20"/>
+          <w:lang w:val="en-US" w:eastAsia="ru-RU"/>
+        </w:rPr>
+        <w:t>);</w:t>
       </w:r>
     </w:p>
     <w:p>
@@ -12226,8 +12445,19 @@
           <w:szCs w:val="20"/>
           <w:lang w:val="en-US" w:eastAsia="ru-RU"/>
         </w:rPr>
-        <w:t>-&gt;prepare(</w:t>
-      </w:r>
+        <w:t>-&gt;</w:t>
+      </w:r>
+      <w:proofErr w:type="gramStart"/>
+      <w:r>
+        <w:rPr>
+          <w:rFonts w:ascii="Courier New" w:hAnsi="Courier New" w:cs="Courier New"/>
+          <w:sz w:val="20"/>
+          <w:szCs w:val="20"/>
+          <w:lang w:val="en-US" w:eastAsia="ru-RU"/>
+        </w:rPr>
+        <w:t>prepare(</w:t>
+      </w:r>
+      <w:proofErr w:type="gramEnd"/>
       <w:r>
         <w:rPr>
           <w:rFonts w:ascii="Courier New" w:hAnsi="Courier New" w:cs="Courier New"/>
@@ -12365,7 +12595,17 @@
           <w:szCs w:val="20"/>
           <w:lang w:val="en-US" w:eastAsia="ru-RU"/>
         </w:rPr>
-        <w:t>bind_param</w:t>
+        <w:t>bind_</w:t>
+      </w:r>
+      <w:proofErr w:type="gramStart"/>
+      <w:r>
+        <w:rPr>
+          <w:rFonts w:ascii="Courier New" w:hAnsi="Courier New" w:cs="Courier New"/>
+          <w:sz w:val="20"/>
+          <w:szCs w:val="20"/>
+          <w:lang w:val="en-US" w:eastAsia="ru-RU"/>
+        </w:rPr>
+        <w:t>param</w:t>
       </w:r>
       <w:proofErr w:type="spellEnd"/>
       <w:r>
@@ -12377,6 +12617,7 @@
         </w:rPr>
         <w:t>(</w:t>
       </w:r>
+      <w:proofErr w:type="gramEnd"/>
       <w:r>
         <w:rPr>
           <w:rFonts w:ascii="Courier New" w:hAnsi="Courier New" w:cs="Courier New"/>
@@ -12648,7 +12889,27 @@
           <w:szCs w:val="20"/>
           <w:lang w:val="en-US" w:eastAsia="ru-RU"/>
         </w:rPr>
-        <w:t>-&gt;execute();</w:t>
+        <w:t>-&gt;</w:t>
+      </w:r>
+      <w:proofErr w:type="gramStart"/>
+      <w:r>
+        <w:rPr>
+          <w:rFonts w:ascii="Courier New" w:hAnsi="Courier New" w:cs="Courier New"/>
+          <w:sz w:val="20"/>
+          <w:szCs w:val="20"/>
+          <w:lang w:val="en-US" w:eastAsia="ru-RU"/>
+        </w:rPr>
+        <w:t>execute(</w:t>
+      </w:r>
+      <w:proofErr w:type="gramEnd"/>
+      <w:r>
+        <w:rPr>
+          <w:rFonts w:ascii="Courier New" w:hAnsi="Courier New" w:cs="Courier New"/>
+          <w:sz w:val="20"/>
+          <w:szCs w:val="20"/>
+          <w:lang w:val="en-US" w:eastAsia="ru-RU"/>
+        </w:rPr>
+        <w:t>);</w:t>
       </w:r>
     </w:p>
     <w:p>
@@ -12689,8 +12950,19 @@
           <w:szCs w:val="20"/>
           <w:lang w:val="en-US" w:eastAsia="ru-RU"/>
         </w:rPr>
-        <w:t xml:space="preserve">    header(</w:t>
-      </w:r>
+        <w:t xml:space="preserve">    </w:t>
+      </w:r>
+      <w:proofErr w:type="gramStart"/>
+      <w:r>
+        <w:rPr>
+          <w:rFonts w:ascii="Courier New" w:hAnsi="Courier New" w:cs="Courier New"/>
+          <w:sz w:val="20"/>
+          <w:szCs w:val="20"/>
+          <w:lang w:val="en-US" w:eastAsia="ru-RU"/>
+        </w:rPr>
+        <w:t>header(</w:t>
+      </w:r>
+      <w:proofErr w:type="gramEnd"/>
       <w:r>
         <w:rPr>
           <w:rFonts w:ascii="Courier New" w:hAnsi="Courier New" w:cs="Courier New"/>
@@ -12776,6 +13048,7 @@
         </w:rPr>
         <w:t xml:space="preserve">    </w:t>
       </w:r>
+      <w:proofErr w:type="gramStart"/>
       <w:r>
         <w:rPr>
           <w:rFonts w:ascii="Courier New" w:hAnsi="Courier New" w:cs="Courier New"/>
@@ -12794,7 +13067,17 @@
           <w:szCs w:val="20"/>
           <w:lang w:val="en-US" w:eastAsia="ru-RU"/>
         </w:rPr>
-        <w:t>();</w:t>
+        <w:t>(</w:t>
+      </w:r>
+      <w:proofErr w:type="gramEnd"/>
+      <w:r>
+        <w:rPr>
+          <w:rFonts w:ascii="Courier New" w:hAnsi="Courier New" w:cs="Courier New"/>
+          <w:sz w:val="20"/>
+          <w:szCs w:val="20"/>
+          <w:lang w:val="en-US" w:eastAsia="ru-RU"/>
+        </w:rPr>
+        <w:t>);</w:t>
       </w:r>
     </w:p>
     <w:p>
@@ -12928,8 +13211,19 @@
           <w:szCs w:val="20"/>
           <w:lang w:val="en-US" w:eastAsia="ru-RU"/>
         </w:rPr>
-        <w:t>-&gt;query(</w:t>
-      </w:r>
+        <w:t>-&gt;</w:t>
+      </w:r>
+      <w:proofErr w:type="gramStart"/>
+      <w:r>
+        <w:rPr>
+          <w:rFonts w:ascii="Courier New" w:hAnsi="Courier New" w:cs="Courier New"/>
+          <w:sz w:val="20"/>
+          <w:szCs w:val="20"/>
+          <w:lang w:val="en-US" w:eastAsia="ru-RU"/>
+        </w:rPr>
+        <w:t>query(</w:t>
+      </w:r>
+      <w:proofErr w:type="gramEnd"/>
       <w:r>
         <w:rPr>
           <w:rFonts w:ascii="Courier New" w:hAnsi="Courier New" w:cs="Courier New"/>
@@ -13033,16 +13327,29 @@
         <w:t xml:space="preserve">                          </w:t>
       </w:r>
       <w:proofErr w:type="spellStart"/>
-      <w:r>
-        <w:rPr>
-          <w:rFonts w:ascii="Courier New" w:hAnsi="Courier New" w:cs="Courier New"/>
-          <w:i/>
-          <w:iCs/>
-          <w:sz w:val="20"/>
-          <w:szCs w:val="20"/>
-          <w:lang w:val="en-US" w:eastAsia="ru-RU"/>
-        </w:rPr>
-        <w:t>consoles.release_year</w:t>
+      <w:proofErr w:type="gramStart"/>
+      <w:r>
+        <w:rPr>
+          <w:rFonts w:ascii="Courier New" w:hAnsi="Courier New" w:cs="Courier New"/>
+          <w:i/>
+          <w:iCs/>
+          <w:sz w:val="20"/>
+          <w:szCs w:val="20"/>
+          <w:lang w:val="en-US" w:eastAsia="ru-RU"/>
+        </w:rPr>
+        <w:t>consoles.release</w:t>
+      </w:r>
+      <w:proofErr w:type="gramEnd"/>
+      <w:r>
+        <w:rPr>
+          <w:rFonts w:ascii="Courier New" w:hAnsi="Courier New" w:cs="Courier New"/>
+          <w:i/>
+          <w:iCs/>
+          <w:sz w:val="20"/>
+          <w:szCs w:val="20"/>
+          <w:lang w:val="en-US" w:eastAsia="ru-RU"/>
+        </w:rPr>
+        <w:t>_year</w:t>
       </w:r>
       <w:proofErr w:type="spellEnd"/>
       <w:r>
@@ -13137,16 +13444,29 @@
         <w:t xml:space="preserve">                          FROM games JOIN consoles ON </w:t>
       </w:r>
       <w:proofErr w:type="spellStart"/>
-      <w:r>
-        <w:rPr>
-          <w:rFonts w:ascii="Courier New" w:hAnsi="Courier New" w:cs="Courier New"/>
-          <w:i/>
-          <w:iCs/>
-          <w:sz w:val="20"/>
-          <w:szCs w:val="20"/>
-          <w:lang w:val="en-US" w:eastAsia="ru-RU"/>
-        </w:rPr>
-        <w:t>games.console_id</w:t>
+      <w:proofErr w:type="gramStart"/>
+      <w:r>
+        <w:rPr>
+          <w:rFonts w:ascii="Courier New" w:hAnsi="Courier New" w:cs="Courier New"/>
+          <w:i/>
+          <w:iCs/>
+          <w:sz w:val="20"/>
+          <w:szCs w:val="20"/>
+          <w:lang w:val="en-US" w:eastAsia="ru-RU"/>
+        </w:rPr>
+        <w:t>games.console</w:t>
+      </w:r>
+      <w:proofErr w:type="gramEnd"/>
+      <w:r>
+        <w:rPr>
+          <w:rFonts w:ascii="Courier New" w:hAnsi="Courier New" w:cs="Courier New"/>
+          <w:i/>
+          <w:iCs/>
+          <w:sz w:val="20"/>
+          <w:szCs w:val="20"/>
+          <w:lang w:val="en-US" w:eastAsia="ru-RU"/>
+        </w:rPr>
+        <w:t>_id</w:t>
       </w:r>
       <w:proofErr w:type="spellEnd"/>
       <w:r>
@@ -13260,8 +13580,19 @@
           <w:szCs w:val="20"/>
           <w:lang w:val="en-US" w:eastAsia="ru-RU"/>
         </w:rPr>
-        <w:t>-&gt;query(</w:t>
-      </w:r>
+        <w:t>-&gt;</w:t>
+      </w:r>
+      <w:proofErr w:type="gramStart"/>
+      <w:r>
+        <w:rPr>
+          <w:rFonts w:ascii="Courier New" w:hAnsi="Courier New" w:cs="Courier New"/>
+          <w:sz w:val="20"/>
+          <w:szCs w:val="20"/>
+          <w:lang w:val="en-US" w:eastAsia="ru-RU"/>
+        </w:rPr>
+        <w:t>query(</w:t>
+      </w:r>
+      <w:proofErr w:type="gramEnd"/>
       <w:r>
         <w:rPr>
           <w:rFonts w:ascii="Courier New" w:hAnsi="Courier New" w:cs="Courier New"/>
@@ -13566,8 +13897,19 @@
           <w:szCs w:val="20"/>
           <w:lang w:val="en-US" w:eastAsia="ru-RU"/>
         </w:rPr>
-        <w:t>-&gt;prepare(</w:t>
-      </w:r>
+        <w:t>-&gt;</w:t>
+      </w:r>
+      <w:proofErr w:type="gramStart"/>
+      <w:r>
+        <w:rPr>
+          <w:rFonts w:ascii="Courier New" w:hAnsi="Courier New" w:cs="Courier New"/>
+          <w:sz w:val="20"/>
+          <w:szCs w:val="20"/>
+          <w:lang w:val="en-US" w:eastAsia="ru-RU"/>
+        </w:rPr>
+        <w:t>prepare(</w:t>
+      </w:r>
+      <w:proofErr w:type="gramEnd"/>
       <w:r>
         <w:rPr>
           <w:rFonts w:ascii="Courier New" w:hAnsi="Courier New" w:cs="Courier New"/>
@@ -13657,7 +13999,17 @@
           <w:szCs w:val="20"/>
           <w:lang w:val="en-US" w:eastAsia="ru-RU"/>
         </w:rPr>
-        <w:t>bind_param</w:t>
+        <w:t>bind_</w:t>
+      </w:r>
+      <w:proofErr w:type="gramStart"/>
+      <w:r>
+        <w:rPr>
+          <w:rFonts w:ascii="Courier New" w:hAnsi="Courier New" w:cs="Courier New"/>
+          <w:sz w:val="20"/>
+          <w:szCs w:val="20"/>
+          <w:lang w:val="en-US" w:eastAsia="ru-RU"/>
+        </w:rPr>
+        <w:t>param</w:t>
       </w:r>
       <w:proofErr w:type="spellEnd"/>
       <w:r>
@@ -13669,6 +14021,7 @@
         </w:rPr>
         <w:t>(</w:t>
       </w:r>
+      <w:proofErr w:type="gramEnd"/>
       <w:r>
         <w:rPr>
           <w:rFonts w:ascii="Courier New" w:hAnsi="Courier New" w:cs="Courier New"/>
@@ -13792,7 +14145,27 @@
           <w:szCs w:val="20"/>
           <w:lang w:val="en-US" w:eastAsia="ru-RU"/>
         </w:rPr>
-        <w:t>-&gt;execute();</w:t>
+        <w:t>-&gt;</w:t>
+      </w:r>
+      <w:proofErr w:type="gramStart"/>
+      <w:r>
+        <w:rPr>
+          <w:rFonts w:ascii="Courier New" w:hAnsi="Courier New" w:cs="Courier New"/>
+          <w:sz w:val="20"/>
+          <w:szCs w:val="20"/>
+          <w:lang w:val="en-US" w:eastAsia="ru-RU"/>
+        </w:rPr>
+        <w:t>execute(</w:t>
+      </w:r>
+      <w:proofErr w:type="gramEnd"/>
+      <w:r>
+        <w:rPr>
+          <w:rFonts w:ascii="Courier New" w:hAnsi="Courier New" w:cs="Courier New"/>
+          <w:sz w:val="20"/>
+          <w:szCs w:val="20"/>
+          <w:lang w:val="en-US" w:eastAsia="ru-RU"/>
+        </w:rPr>
+        <w:t>);</w:t>
       </w:r>
     </w:p>
     <w:p>
@@ -13903,7 +14276,17 @@
           <w:szCs w:val="20"/>
           <w:lang w:val="en-US" w:eastAsia="ru-RU"/>
         </w:rPr>
-        <w:t>fetch_assoc</w:t>
+        <w:t>fetch_</w:t>
+      </w:r>
+      <w:proofErr w:type="gramStart"/>
+      <w:r>
+        <w:rPr>
+          <w:rFonts w:ascii="Courier New" w:hAnsi="Courier New" w:cs="Courier New"/>
+          <w:sz w:val="20"/>
+          <w:szCs w:val="20"/>
+          <w:lang w:val="en-US" w:eastAsia="ru-RU"/>
+        </w:rPr>
+        <w:t>assoc</w:t>
       </w:r>
       <w:proofErr w:type="spellEnd"/>
       <w:r>
@@ -13913,7 +14296,17 @@
           <w:szCs w:val="20"/>
           <w:lang w:val="en-US" w:eastAsia="ru-RU"/>
         </w:rPr>
-        <w:t>();</w:t>
+        <w:t>(</w:t>
+      </w:r>
+      <w:proofErr w:type="gramEnd"/>
+      <w:r>
+        <w:rPr>
+          <w:rFonts w:ascii="Courier New" w:hAnsi="Courier New" w:cs="Courier New"/>
+          <w:sz w:val="20"/>
+          <w:szCs w:val="20"/>
+          <w:lang w:val="en-US" w:eastAsia="ru-RU"/>
+        </w:rPr>
+        <w:t>);</w:t>
       </w:r>
     </w:p>
     <w:p>
@@ -15117,7 +15510,31 @@
           <w:szCs w:val="20"/>
           <w:lang w:val="en-US" w:eastAsia="ru-RU"/>
         </w:rPr>
-        <w:t xml:space="preserve">        .form-container {</w:t>
+        <w:t xml:space="preserve">        </w:t>
+      </w:r>
+      <w:proofErr w:type="gramStart"/>
+      <w:r>
+        <w:rPr>
+          <w:rFonts w:ascii="Courier New" w:hAnsi="Courier New" w:cs="Courier New"/>
+          <w:i/>
+          <w:iCs/>
+          <w:sz w:val="20"/>
+          <w:szCs w:val="20"/>
+          <w:lang w:val="en-US" w:eastAsia="ru-RU"/>
+        </w:rPr>
+        <w:t>.form</w:t>
+      </w:r>
+      <w:proofErr w:type="gramEnd"/>
+      <w:r>
+        <w:rPr>
+          <w:rFonts w:ascii="Courier New" w:hAnsi="Courier New" w:cs="Courier New"/>
+          <w:i/>
+          <w:iCs/>
+          <w:sz w:val="20"/>
+          <w:szCs w:val="20"/>
+          <w:lang w:val="en-US" w:eastAsia="ru-RU"/>
+        </w:rPr>
+        <w:t>-container {</w:t>
       </w:r>
     </w:p>
     <w:p>
@@ -19195,7 +19612,17 @@
           <w:szCs w:val="20"/>
           <w:lang w:val="en-US" w:eastAsia="ru-RU"/>
         </w:rPr>
-        <w:t>fetch_assoc</w:t>
+        <w:t>fetch_</w:t>
+      </w:r>
+      <w:proofErr w:type="gramStart"/>
+      <w:r>
+        <w:rPr>
+          <w:rFonts w:ascii="Courier New" w:hAnsi="Courier New" w:cs="Courier New"/>
+          <w:sz w:val="20"/>
+          <w:szCs w:val="20"/>
+          <w:lang w:val="en-US" w:eastAsia="ru-RU"/>
+        </w:rPr>
+        <w:t>assoc</w:t>
       </w:r>
       <w:proofErr w:type="spellEnd"/>
       <w:r>
@@ -19205,7 +19632,17 @@
           <w:szCs w:val="20"/>
           <w:lang w:val="en-US" w:eastAsia="ru-RU"/>
         </w:rPr>
-        <w:t>()) {</w:t>
+        <w:t>(</w:t>
+      </w:r>
+      <w:proofErr w:type="gramEnd"/>
+      <w:r>
+        <w:rPr>
+          <w:rFonts w:ascii="Courier New" w:hAnsi="Courier New" w:cs="Courier New"/>
+          <w:sz w:val="20"/>
+          <w:szCs w:val="20"/>
+          <w:lang w:val="en-US" w:eastAsia="ru-RU"/>
+        </w:rPr>
+        <w:t>)) {</w:t>
       </w:r>
     </w:p>
     <w:p>
@@ -19836,8 +20273,21 @@
           <w:szCs w:val="20"/>
           <w:lang w:val="en-US" w:eastAsia="ru-RU"/>
         </w:rPr>
-        <w:t>=%d' onclick='return confirm(</w:t>
-      </w:r>
+        <w:t xml:space="preserve">=%d' onclick='return </w:t>
+      </w:r>
+      <w:proofErr w:type="gramStart"/>
+      <w:r>
+        <w:rPr>
+          <w:rFonts w:ascii="Courier New" w:hAnsi="Courier New" w:cs="Courier New"/>
+          <w:i/>
+          <w:iCs/>
+          <w:sz w:val="20"/>
+          <w:szCs w:val="20"/>
+          <w:lang w:val="en-US" w:eastAsia="ru-RU"/>
+        </w:rPr>
+        <w:t>confirm(</w:t>
+      </w:r>
+      <w:proofErr w:type="gramEnd"/>
       <w:r>
         <w:rPr>
           <w:rFonts w:ascii="Courier New" w:hAnsi="Courier New" w:cs="Courier New"/>
@@ -20675,14 +21125,25 @@
         </w:rPr>
         <w:t>'discontinued'</w:t>
       </w:r>
-      <w:r>
-        <w:rPr>
-          <w:rFonts w:ascii="Courier New" w:hAnsi="Courier New" w:cs="Courier New"/>
-          <w:sz w:val="20"/>
-          <w:szCs w:val="20"/>
-          <w:lang w:val="en-US" w:eastAsia="ru-RU"/>
-        </w:rPr>
-        <w:t xml:space="preserve">] ? </w:t>
+      <w:proofErr w:type="gramStart"/>
+      <w:r>
+        <w:rPr>
+          <w:rFonts w:ascii="Courier New" w:hAnsi="Courier New" w:cs="Courier New"/>
+          <w:sz w:val="20"/>
+          <w:szCs w:val="20"/>
+          <w:lang w:val="en-US" w:eastAsia="ru-RU"/>
+        </w:rPr>
+        <w:t>] ?</w:t>
+      </w:r>
+      <w:proofErr w:type="gramEnd"/>
+      <w:r>
+        <w:rPr>
+          <w:rFonts w:ascii="Courier New" w:hAnsi="Courier New" w:cs="Courier New"/>
+          <w:sz w:val="20"/>
+          <w:szCs w:val="20"/>
+          <w:lang w:val="en-US" w:eastAsia="ru-RU"/>
+        </w:rPr>
+        <w:t xml:space="preserve"> </w:t>
       </w:r>
       <w:r>
         <w:rPr>
@@ -20706,6 +21167,7 @@
         </w:rPr>
         <w:t>Да</w:t>
       </w:r>
+      <w:proofErr w:type="gramStart"/>
       <w:r>
         <w:rPr>
           <w:rFonts w:ascii="Courier New" w:hAnsi="Courier New" w:cs="Courier New"/>
@@ -20724,7 +21186,17 @@
           <w:szCs w:val="20"/>
           <w:lang w:val="en-US" w:eastAsia="ru-RU"/>
         </w:rPr>
-        <w:t xml:space="preserve"> : </w:t>
+        <w:t xml:space="preserve"> :</w:t>
+      </w:r>
+      <w:proofErr w:type="gramEnd"/>
+      <w:r>
+        <w:rPr>
+          <w:rFonts w:ascii="Courier New" w:hAnsi="Courier New" w:cs="Courier New"/>
+          <w:sz w:val="20"/>
+          <w:szCs w:val="20"/>
+          <w:lang w:val="en-US" w:eastAsia="ru-RU"/>
+        </w:rPr>
+        <w:t xml:space="preserve"> </w:t>
       </w:r>
       <w:r>
         <w:rPr>
@@ -21178,16 +21650,38 @@
           <w:szCs w:val="20"/>
           <w:lang w:val="en-US" w:eastAsia="ru-RU"/>
         </w:rPr>
-        <w:t>"&lt;div class='form-container'&gt;&lt;h2&gt;"</w:t>
-      </w:r>
-      <w:r>
-        <w:rPr>
-          <w:rFonts w:ascii="Courier New" w:hAnsi="Courier New" w:cs="Courier New"/>
-          <w:sz w:val="20"/>
-          <w:szCs w:val="20"/>
-          <w:lang w:val="en-US" w:eastAsia="ru-RU"/>
-        </w:rPr>
-        <w:t xml:space="preserve"> . </w:t>
+        <w:t>"&lt;div class='form-container'&gt;&lt;h2&gt;</w:t>
+      </w:r>
+      <w:proofErr w:type="gramStart"/>
+      <w:r>
+        <w:rPr>
+          <w:rFonts w:ascii="Courier New" w:hAnsi="Courier New" w:cs="Courier New"/>
+          <w:i/>
+          <w:iCs/>
+          <w:sz w:val="20"/>
+          <w:szCs w:val="20"/>
+          <w:lang w:val="en-US" w:eastAsia="ru-RU"/>
+        </w:rPr>
+        <w:t>"</w:t>
+      </w:r>
+      <w:r>
+        <w:rPr>
+          <w:rFonts w:ascii="Courier New" w:hAnsi="Courier New" w:cs="Courier New"/>
+          <w:sz w:val="20"/>
+          <w:szCs w:val="20"/>
+          <w:lang w:val="en-US" w:eastAsia="ru-RU"/>
+        </w:rPr>
+        <w:t xml:space="preserve"> .</w:t>
+      </w:r>
+      <w:proofErr w:type="gramEnd"/>
+      <w:r>
+        <w:rPr>
+          <w:rFonts w:ascii="Courier New" w:hAnsi="Courier New" w:cs="Courier New"/>
+          <w:sz w:val="20"/>
+          <w:szCs w:val="20"/>
+          <w:lang w:val="en-US" w:eastAsia="ru-RU"/>
+        </w:rPr>
+        <w:t xml:space="preserve"> </w:t>
       </w:r>
       <w:r>
         <w:rPr>
@@ -21206,7 +21700,17 @@
           <w:szCs w:val="20"/>
           <w:lang w:eastAsia="ru-RU"/>
         </w:rPr>
-        <w:t>edit_game</w:t>
+        <w:t>edit_</w:t>
+      </w:r>
+      <w:proofErr w:type="gramStart"/>
+      <w:r>
+        <w:rPr>
+          <w:rFonts w:ascii="Courier New" w:hAnsi="Courier New" w:cs="Courier New"/>
+          <w:sz w:val="20"/>
+          <w:szCs w:val="20"/>
+          <w:lang w:eastAsia="ru-RU"/>
+        </w:rPr>
+        <w:t>game</w:t>
       </w:r>
       <w:proofErr w:type="spellEnd"/>
       <w:r>
@@ -21216,27 +21720,59 @@
           <w:szCs w:val="20"/>
           <w:lang w:eastAsia="ru-RU"/>
         </w:rPr>
-        <w:t xml:space="preserve"> ? </w:t>
-      </w:r>
-      <w:r>
-        <w:rPr>
-          <w:rFonts w:ascii="Courier New" w:hAnsi="Courier New" w:cs="Courier New"/>
-          <w:i/>
-          <w:iCs/>
+        <w:t xml:space="preserve"> ?</w:t>
+      </w:r>
+      <w:proofErr w:type="gramEnd"/>
+      <w:r>
+        <w:rPr>
+          <w:rFonts w:ascii="Courier New" w:hAnsi="Courier New" w:cs="Courier New"/>
           <w:sz w:val="20"/>
           <w:szCs w:val="20"/>
           <w:lang w:eastAsia="ru-RU"/>
         </w:rPr>
-        <w:t>"Редактировать игру"</w:t>
-      </w:r>
-      <w:r>
-        <w:rPr>
-          <w:rFonts w:ascii="Courier New" w:hAnsi="Courier New" w:cs="Courier New"/>
+        <w:t xml:space="preserve"> </w:t>
+      </w:r>
+      <w:r>
+        <w:rPr>
+          <w:rFonts w:ascii="Courier New" w:hAnsi="Courier New" w:cs="Courier New"/>
+          <w:i/>
+          <w:iCs/>
           <w:sz w:val="20"/>
           <w:szCs w:val="20"/>
           <w:lang w:eastAsia="ru-RU"/>
         </w:rPr>
-        <w:t xml:space="preserve"> : </w:t>
+        <w:t>"Редактировать игру</w:t>
+      </w:r>
+      <w:proofErr w:type="gramStart"/>
+      <w:r>
+        <w:rPr>
+          <w:rFonts w:ascii="Courier New" w:hAnsi="Courier New" w:cs="Courier New"/>
+          <w:i/>
+          <w:iCs/>
+          <w:sz w:val="20"/>
+          <w:szCs w:val="20"/>
+          <w:lang w:eastAsia="ru-RU"/>
+        </w:rPr>
+        <w:t>"</w:t>
+      </w:r>
+      <w:r>
+        <w:rPr>
+          <w:rFonts w:ascii="Courier New" w:hAnsi="Courier New" w:cs="Courier New"/>
+          <w:sz w:val="20"/>
+          <w:szCs w:val="20"/>
+          <w:lang w:eastAsia="ru-RU"/>
+        </w:rPr>
+        <w:t xml:space="preserve"> :</w:t>
+      </w:r>
+      <w:proofErr w:type="gramEnd"/>
+      <w:r>
+        <w:rPr>
+          <w:rFonts w:ascii="Courier New" w:hAnsi="Courier New" w:cs="Courier New"/>
+          <w:sz w:val="20"/>
+          <w:szCs w:val="20"/>
+          <w:lang w:eastAsia="ru-RU"/>
+        </w:rPr>
+        <w:t xml:space="preserve"> </w:t>
       </w:r>
       <w:r>
         <w:rPr>
@@ -21412,16 +21948,38 @@
           <w:szCs w:val="20"/>
           <w:lang w:val="en-US" w:eastAsia="ru-RU"/>
         </w:rPr>
-        <w:t>"&lt;input type='hidden' name='"</w:t>
-      </w:r>
-      <w:r>
-        <w:rPr>
-          <w:rFonts w:ascii="Courier New" w:hAnsi="Courier New" w:cs="Courier New"/>
-          <w:sz w:val="20"/>
-          <w:szCs w:val="20"/>
-          <w:lang w:val="en-US" w:eastAsia="ru-RU"/>
-        </w:rPr>
-        <w:t xml:space="preserve"> . ($</w:t>
+        <w:t>"&lt;input type='hidden' name='</w:t>
+      </w:r>
+      <w:proofErr w:type="gramStart"/>
+      <w:r>
+        <w:rPr>
+          <w:rFonts w:ascii="Courier New" w:hAnsi="Courier New" w:cs="Courier New"/>
+          <w:i/>
+          <w:iCs/>
+          <w:sz w:val="20"/>
+          <w:szCs w:val="20"/>
+          <w:lang w:val="en-US" w:eastAsia="ru-RU"/>
+        </w:rPr>
+        <w:t>"</w:t>
+      </w:r>
+      <w:r>
+        <w:rPr>
+          <w:rFonts w:ascii="Courier New" w:hAnsi="Courier New" w:cs="Courier New"/>
+          <w:sz w:val="20"/>
+          <w:szCs w:val="20"/>
+          <w:lang w:val="en-US" w:eastAsia="ru-RU"/>
+        </w:rPr>
+        <w:t xml:space="preserve"> .</w:t>
+      </w:r>
+      <w:proofErr w:type="gramEnd"/>
+      <w:r>
+        <w:rPr>
+          <w:rFonts w:ascii="Courier New" w:hAnsi="Courier New" w:cs="Courier New"/>
+          <w:sz w:val="20"/>
+          <w:szCs w:val="20"/>
+          <w:lang w:val="en-US" w:eastAsia="ru-RU"/>
+        </w:rPr>
+        <w:t xml:space="preserve"> ($</w:t>
       </w:r>
       <w:proofErr w:type="spellStart"/>
       <w:r>
@@ -21431,7 +21989,17 @@
           <w:szCs w:val="20"/>
           <w:lang w:val="en-US" w:eastAsia="ru-RU"/>
         </w:rPr>
-        <w:t>edit_game</w:t>
+        <w:t>edit_</w:t>
+      </w:r>
+      <w:proofErr w:type="gramStart"/>
+      <w:r>
+        <w:rPr>
+          <w:rFonts w:ascii="Courier New" w:hAnsi="Courier New" w:cs="Courier New"/>
+          <w:sz w:val="20"/>
+          <w:szCs w:val="20"/>
+          <w:lang w:val="en-US" w:eastAsia="ru-RU"/>
+        </w:rPr>
+        <w:t>game</w:t>
       </w:r>
       <w:proofErr w:type="spellEnd"/>
       <w:r>
@@ -21441,7 +22009,17 @@
           <w:szCs w:val="20"/>
           <w:lang w:val="en-US" w:eastAsia="ru-RU"/>
         </w:rPr>
-        <w:t xml:space="preserve"> ? </w:t>
+        <w:t xml:space="preserve"> ?</w:t>
+      </w:r>
+      <w:proofErr w:type="gramEnd"/>
+      <w:r>
+        <w:rPr>
+          <w:rFonts w:ascii="Courier New" w:hAnsi="Courier New" w:cs="Courier New"/>
+          <w:sz w:val="20"/>
+          <w:szCs w:val="20"/>
+          <w:lang w:val="en-US" w:eastAsia="ru-RU"/>
+        </w:rPr>
+        <w:t xml:space="preserve"> </w:t>
       </w:r>
       <w:r>
         <w:rPr>
@@ -21467,6 +22045,7 @@
         <w:t>update_game</w:t>
       </w:r>
       <w:proofErr w:type="spellEnd"/>
+      <w:proofErr w:type="gramStart"/>
       <w:r>
         <w:rPr>
           <w:rFonts w:ascii="Courier New" w:hAnsi="Courier New" w:cs="Courier New"/>
@@ -21485,7 +22064,17 @@
           <w:szCs w:val="20"/>
           <w:lang w:val="en-US" w:eastAsia="ru-RU"/>
         </w:rPr>
-        <w:t xml:space="preserve"> : </w:t>
+        <w:t xml:space="preserve"> :</w:t>
+      </w:r>
+      <w:proofErr w:type="gramEnd"/>
+      <w:r>
+        <w:rPr>
+          <w:rFonts w:ascii="Courier New" w:hAnsi="Courier New" w:cs="Courier New"/>
+          <w:sz w:val="20"/>
+          <w:szCs w:val="20"/>
+          <w:lang w:val="en-US" w:eastAsia="ru-RU"/>
+        </w:rPr>
+        <w:t xml:space="preserve"> </w:t>
       </w:r>
       <w:r>
         <w:rPr>
@@ -21976,14 +22565,25 @@
         </w:rPr>
         <w:t>'title'</w:t>
       </w:r>
-      <w:r>
-        <w:rPr>
-          <w:rFonts w:ascii="Courier New" w:hAnsi="Courier New" w:cs="Courier New"/>
-          <w:sz w:val="20"/>
-          <w:szCs w:val="20"/>
-          <w:lang w:val="en-US" w:eastAsia="ru-RU"/>
-        </w:rPr>
-        <w:t xml:space="preserve">] ?? </w:t>
+      <w:proofErr w:type="gramStart"/>
+      <w:r>
+        <w:rPr>
+          <w:rFonts w:ascii="Courier New" w:hAnsi="Courier New" w:cs="Courier New"/>
+          <w:sz w:val="20"/>
+          <w:szCs w:val="20"/>
+          <w:lang w:val="en-US" w:eastAsia="ru-RU"/>
+        </w:rPr>
+        <w:t>] ??</w:t>
+      </w:r>
+      <w:proofErr w:type="gramEnd"/>
+      <w:r>
+        <w:rPr>
+          <w:rFonts w:ascii="Courier New" w:hAnsi="Courier New" w:cs="Courier New"/>
+          <w:sz w:val="20"/>
+          <w:szCs w:val="20"/>
+          <w:lang w:val="en-US" w:eastAsia="ru-RU"/>
+        </w:rPr>
+        <w:t xml:space="preserve"> </w:t>
       </w:r>
       <w:r>
         <w:rPr>
@@ -22150,14 +22750,25 @@
         </w:rPr>
         <w:t>'genre'</w:t>
       </w:r>
-      <w:r>
-        <w:rPr>
-          <w:rFonts w:ascii="Courier New" w:hAnsi="Courier New" w:cs="Courier New"/>
-          <w:sz w:val="20"/>
-          <w:szCs w:val="20"/>
-          <w:lang w:val="en-US" w:eastAsia="ru-RU"/>
-        </w:rPr>
-        <w:t xml:space="preserve">] ?? </w:t>
+      <w:proofErr w:type="gramStart"/>
+      <w:r>
+        <w:rPr>
+          <w:rFonts w:ascii="Courier New" w:hAnsi="Courier New" w:cs="Courier New"/>
+          <w:sz w:val="20"/>
+          <w:szCs w:val="20"/>
+          <w:lang w:val="en-US" w:eastAsia="ru-RU"/>
+        </w:rPr>
+        <w:t>] ??</w:t>
+      </w:r>
+      <w:proofErr w:type="gramEnd"/>
+      <w:r>
+        <w:rPr>
+          <w:rFonts w:ascii="Courier New" w:hAnsi="Courier New" w:cs="Courier New"/>
+          <w:sz w:val="20"/>
+          <w:szCs w:val="20"/>
+          <w:lang w:val="en-US" w:eastAsia="ru-RU"/>
+        </w:rPr>
+        <w:t xml:space="preserve"> </w:t>
       </w:r>
       <w:r>
         <w:rPr>
@@ -22394,14 +23005,25 @@
         </w:rPr>
         <w:t>'</w:t>
       </w:r>
-      <w:r>
-        <w:rPr>
-          <w:rFonts w:ascii="Courier New" w:hAnsi="Courier New" w:cs="Courier New"/>
-          <w:sz w:val="20"/>
-          <w:szCs w:val="20"/>
-          <w:lang w:val="en-US" w:eastAsia="ru-RU"/>
-        </w:rPr>
-        <w:t xml:space="preserve">] ?? </w:t>
+      <w:proofErr w:type="gramStart"/>
+      <w:r>
+        <w:rPr>
+          <w:rFonts w:ascii="Courier New" w:hAnsi="Courier New" w:cs="Courier New"/>
+          <w:sz w:val="20"/>
+          <w:szCs w:val="20"/>
+          <w:lang w:val="en-US" w:eastAsia="ru-RU"/>
+        </w:rPr>
+        <w:t>] ??</w:t>
+      </w:r>
+      <w:proofErr w:type="gramEnd"/>
+      <w:r>
+        <w:rPr>
+          <w:rFonts w:ascii="Courier New" w:hAnsi="Courier New" w:cs="Courier New"/>
+          <w:sz w:val="20"/>
+          <w:szCs w:val="20"/>
+          <w:lang w:val="en-US" w:eastAsia="ru-RU"/>
+        </w:rPr>
+        <w:t xml:space="preserve"> </w:t>
       </w:r>
       <w:r>
         <w:rPr>
@@ -22568,14 +23190,25 @@
         </w:rPr>
         <w:t>'developer'</w:t>
       </w:r>
-      <w:r>
-        <w:rPr>
-          <w:rFonts w:ascii="Courier New" w:hAnsi="Courier New" w:cs="Courier New"/>
-          <w:sz w:val="20"/>
-          <w:szCs w:val="20"/>
-          <w:lang w:val="en-US" w:eastAsia="ru-RU"/>
-        </w:rPr>
-        <w:t xml:space="preserve">] ?? </w:t>
+      <w:proofErr w:type="gramStart"/>
+      <w:r>
+        <w:rPr>
+          <w:rFonts w:ascii="Courier New" w:hAnsi="Courier New" w:cs="Courier New"/>
+          <w:sz w:val="20"/>
+          <w:szCs w:val="20"/>
+          <w:lang w:val="en-US" w:eastAsia="ru-RU"/>
+        </w:rPr>
+        <w:t>] ??</w:t>
+      </w:r>
+      <w:proofErr w:type="gramEnd"/>
+      <w:r>
+        <w:rPr>
+          <w:rFonts w:ascii="Courier New" w:hAnsi="Courier New" w:cs="Courier New"/>
+          <w:sz w:val="20"/>
+          <w:szCs w:val="20"/>
+          <w:lang w:val="en-US" w:eastAsia="ru-RU"/>
+        </w:rPr>
+        <w:t xml:space="preserve"> </w:t>
       </w:r>
       <w:r>
         <w:rPr>
@@ -22930,27 +23563,69 @@
           <w:szCs w:val="20"/>
           <w:lang w:val="en-US" w:eastAsia="ru-RU"/>
         </w:rPr>
-        <w:t xml:space="preserve">]) ? </w:t>
-      </w:r>
-      <w:r>
-        <w:rPr>
-          <w:rFonts w:ascii="Courier New" w:hAnsi="Courier New" w:cs="Courier New"/>
-          <w:i/>
-          <w:iCs/>
-          <w:sz w:val="20"/>
-          <w:szCs w:val="20"/>
-          <w:lang w:val="en-US" w:eastAsia="ru-RU"/>
-        </w:rPr>
-        <w:t>'selected'</w:t>
-      </w:r>
-      <w:r>
-        <w:rPr>
-          <w:rFonts w:ascii="Courier New" w:hAnsi="Courier New" w:cs="Courier New"/>
-          <w:sz w:val="20"/>
-          <w:szCs w:val="20"/>
-          <w:lang w:val="en-US" w:eastAsia="ru-RU"/>
-        </w:rPr>
-        <w:t xml:space="preserve"> : </w:t>
+        <w:t>]</w:t>
+      </w:r>
+      <w:proofErr w:type="gramStart"/>
+      <w:r>
+        <w:rPr>
+          <w:rFonts w:ascii="Courier New" w:hAnsi="Courier New" w:cs="Courier New"/>
+          <w:sz w:val="20"/>
+          <w:szCs w:val="20"/>
+          <w:lang w:val="en-US" w:eastAsia="ru-RU"/>
+        </w:rPr>
+        <w:t>) ?</w:t>
+      </w:r>
+      <w:proofErr w:type="gramEnd"/>
+      <w:r>
+        <w:rPr>
+          <w:rFonts w:ascii="Courier New" w:hAnsi="Courier New" w:cs="Courier New"/>
+          <w:sz w:val="20"/>
+          <w:szCs w:val="20"/>
+          <w:lang w:val="en-US" w:eastAsia="ru-RU"/>
+        </w:rPr>
+        <w:t xml:space="preserve"> </w:t>
+      </w:r>
+      <w:r>
+        <w:rPr>
+          <w:rFonts w:ascii="Courier New" w:hAnsi="Courier New" w:cs="Courier New"/>
+          <w:i/>
+          <w:iCs/>
+          <w:sz w:val="20"/>
+          <w:szCs w:val="20"/>
+          <w:lang w:val="en-US" w:eastAsia="ru-RU"/>
+        </w:rPr>
+        <w:t>'selected</w:t>
+      </w:r>
+      <w:proofErr w:type="gramStart"/>
+      <w:r>
+        <w:rPr>
+          <w:rFonts w:ascii="Courier New" w:hAnsi="Courier New" w:cs="Courier New"/>
+          <w:i/>
+          <w:iCs/>
+          <w:sz w:val="20"/>
+          <w:szCs w:val="20"/>
+          <w:lang w:val="en-US" w:eastAsia="ru-RU"/>
+        </w:rPr>
+        <w:t>'</w:t>
+      </w:r>
+      <w:r>
+        <w:rPr>
+          <w:rFonts w:ascii="Courier New" w:hAnsi="Courier New" w:cs="Courier New"/>
+          <w:sz w:val="20"/>
+          <w:szCs w:val="20"/>
+          <w:lang w:val="en-US" w:eastAsia="ru-RU"/>
+        </w:rPr>
+        <w:t xml:space="preserve"> :</w:t>
+      </w:r>
+      <w:proofErr w:type="gramEnd"/>
+      <w:r>
+        <w:rPr>
+          <w:rFonts w:ascii="Courier New" w:hAnsi="Courier New" w:cs="Courier New"/>
+          <w:sz w:val="20"/>
+          <w:szCs w:val="20"/>
+          <w:lang w:val="en-US" w:eastAsia="ru-RU"/>
+        </w:rPr>
+        <w:t xml:space="preserve"> </w:t>
       </w:r>
       <w:r>
         <w:rPr>
@@ -23014,6 +23689,7 @@
         <w:t xml:space="preserve">    </w:t>
       </w:r>
       <w:proofErr w:type="spellStart"/>
+      <w:proofErr w:type="gramStart"/>
       <w:r>
         <w:rPr>
           <w:rFonts w:ascii="Courier New" w:hAnsi="Courier New" w:cs="Courier New"/>
@@ -23033,6 +23709,7 @@
         </w:rPr>
         <w:t>(</w:t>
       </w:r>
+      <w:proofErr w:type="gramEnd"/>
       <w:r>
         <w:rPr>
           <w:rFonts w:ascii="Courier New" w:hAnsi="Courier New" w:cs="Courier New"/>
@@ -23617,16 +24294,38 @@
           <w:szCs w:val="20"/>
           <w:lang w:val="en-US" w:eastAsia="ru-RU"/>
         </w:rPr>
-        <w:t>"&lt;button type='submit'&gt;"</w:t>
-      </w:r>
-      <w:r>
-        <w:rPr>
-          <w:rFonts w:ascii="Courier New" w:hAnsi="Courier New" w:cs="Courier New"/>
-          <w:sz w:val="20"/>
-          <w:szCs w:val="20"/>
-          <w:lang w:val="en-US" w:eastAsia="ru-RU"/>
-        </w:rPr>
-        <w:t xml:space="preserve"> . </w:t>
+        <w:t>"&lt;button type='submit'&gt;</w:t>
+      </w:r>
+      <w:proofErr w:type="gramStart"/>
+      <w:r>
+        <w:rPr>
+          <w:rFonts w:ascii="Courier New" w:hAnsi="Courier New" w:cs="Courier New"/>
+          <w:i/>
+          <w:iCs/>
+          <w:sz w:val="20"/>
+          <w:szCs w:val="20"/>
+          <w:lang w:val="en-US" w:eastAsia="ru-RU"/>
+        </w:rPr>
+        <w:t>"</w:t>
+      </w:r>
+      <w:r>
+        <w:rPr>
+          <w:rFonts w:ascii="Courier New" w:hAnsi="Courier New" w:cs="Courier New"/>
+          <w:sz w:val="20"/>
+          <w:szCs w:val="20"/>
+          <w:lang w:val="en-US" w:eastAsia="ru-RU"/>
+        </w:rPr>
+        <w:t xml:space="preserve"> .</w:t>
+      </w:r>
+      <w:proofErr w:type="gramEnd"/>
+      <w:r>
+        <w:rPr>
+          <w:rFonts w:ascii="Courier New" w:hAnsi="Courier New" w:cs="Courier New"/>
+          <w:sz w:val="20"/>
+          <w:szCs w:val="20"/>
+          <w:lang w:val="en-US" w:eastAsia="ru-RU"/>
+        </w:rPr>
+        <w:t xml:space="preserve"> </w:t>
       </w:r>
       <w:r>
         <w:rPr>
@@ -23645,7 +24344,17 @@
           <w:szCs w:val="20"/>
           <w:lang w:eastAsia="ru-RU"/>
         </w:rPr>
-        <w:t>edit_game</w:t>
+        <w:t>edit_</w:t>
+      </w:r>
+      <w:proofErr w:type="gramStart"/>
+      <w:r>
+        <w:rPr>
+          <w:rFonts w:ascii="Courier New" w:hAnsi="Courier New" w:cs="Courier New"/>
+          <w:sz w:val="20"/>
+          <w:szCs w:val="20"/>
+          <w:lang w:eastAsia="ru-RU"/>
+        </w:rPr>
+        <w:t>game</w:t>
       </w:r>
       <w:proofErr w:type="spellEnd"/>
       <w:r>
@@ -23655,27 +24364,59 @@
           <w:szCs w:val="20"/>
           <w:lang w:eastAsia="ru-RU"/>
         </w:rPr>
-        <w:t xml:space="preserve"> ? </w:t>
-      </w:r>
-      <w:r>
-        <w:rPr>
-          <w:rFonts w:ascii="Courier New" w:hAnsi="Courier New" w:cs="Courier New"/>
-          <w:i/>
-          <w:iCs/>
+        <w:t xml:space="preserve"> ?</w:t>
+      </w:r>
+      <w:proofErr w:type="gramEnd"/>
+      <w:r>
+        <w:rPr>
+          <w:rFonts w:ascii="Courier New" w:hAnsi="Courier New" w:cs="Courier New"/>
           <w:sz w:val="20"/>
           <w:szCs w:val="20"/>
           <w:lang w:eastAsia="ru-RU"/>
         </w:rPr>
-        <w:t>"Сохранить"</w:t>
-      </w:r>
-      <w:r>
-        <w:rPr>
-          <w:rFonts w:ascii="Courier New" w:hAnsi="Courier New" w:cs="Courier New"/>
+        <w:t xml:space="preserve"> </w:t>
+      </w:r>
+      <w:r>
+        <w:rPr>
+          <w:rFonts w:ascii="Courier New" w:hAnsi="Courier New" w:cs="Courier New"/>
+          <w:i/>
+          <w:iCs/>
           <w:sz w:val="20"/>
           <w:szCs w:val="20"/>
           <w:lang w:eastAsia="ru-RU"/>
         </w:rPr>
-        <w:t xml:space="preserve"> : </w:t>
+        <w:t>"Сохранить</w:t>
+      </w:r>
+      <w:proofErr w:type="gramStart"/>
+      <w:r>
+        <w:rPr>
+          <w:rFonts w:ascii="Courier New" w:hAnsi="Courier New" w:cs="Courier New"/>
+          <w:i/>
+          <w:iCs/>
+          <w:sz w:val="20"/>
+          <w:szCs w:val="20"/>
+          <w:lang w:eastAsia="ru-RU"/>
+        </w:rPr>
+        <w:t>"</w:t>
+      </w:r>
+      <w:r>
+        <w:rPr>
+          <w:rFonts w:ascii="Courier New" w:hAnsi="Courier New" w:cs="Courier New"/>
+          <w:sz w:val="20"/>
+          <w:szCs w:val="20"/>
+          <w:lang w:eastAsia="ru-RU"/>
+        </w:rPr>
+        <w:t xml:space="preserve"> :</w:t>
+      </w:r>
+      <w:proofErr w:type="gramEnd"/>
+      <w:r>
+        <w:rPr>
+          <w:rFonts w:ascii="Courier New" w:hAnsi="Courier New" w:cs="Courier New"/>
+          <w:sz w:val="20"/>
+          <w:szCs w:val="20"/>
+          <w:lang w:eastAsia="ru-RU"/>
+        </w:rPr>
+        <w:t xml:space="preserve"> </w:t>
       </w:r>
       <w:r>
         <w:rPr>

</xml_diff>